<commit_message>
Add ALU instance into reg bank
</commit_message>
<xml_diff>
--- a/AXI4-Lite.docx
+++ b/AXI4-Lite.docx
@@ -388,6 +388,9 @@
     </w:p>
     <w:p>
       <w:r>
+        <w:rPr>
+          <w:noProof/>
+        </w:rPr>
         <w:drawing>
           <wp:inline distT="0" distB="0" distL="0" distR="0" wp14:anchorId="7CBF4BE8" wp14:editId="651A4B2D">
             <wp:extent cx="5760720" cy="380365"/>
@@ -687,6 +690,9 @@
     </w:p>
     <w:p>
       <w:r>
+        <w:rPr>
+          <w:noProof/>
+        </w:rPr>
         <w:lastRenderedPageBreak/>
         <w:drawing>
           <wp:inline distT="0" distB="0" distL="0" distR="0" wp14:anchorId="75382489" wp14:editId="0688AE38">
@@ -727,6 +733,9 @@
     </w:p>
     <w:p>
       <w:r>
+        <w:rPr>
+          <w:noProof/>
+        </w:rPr>
         <w:drawing>
           <wp:inline distT="0" distB="0" distL="0" distR="0" wp14:anchorId="6B971AB2" wp14:editId="3AE24749">
             <wp:extent cx="5760720" cy="2741930"/>
@@ -829,7 +838,55 @@
     </w:p>
     <w:p>
       <w:r>
-        <w:t>Może zmienić w tb na przypisania &lt;=</w:t>
+        <w:drawing>
+          <wp:inline distT="0" distB="0" distL="0" distR="0" wp14:anchorId="492C1204" wp14:editId="20FB9311">
+            <wp:extent cx="5760720" cy="2686050"/>
+            <wp:effectExtent l="0" t="0" r="0" b="0"/>
+            <wp:docPr id="1803848388" name="Obraz 1" descr="Obraz zawierający zrzut ekranu, Wielobarwność, linia&#10;&#10;Zawartość wygenerowana przez AI może być niepoprawna."/>
+            <wp:cNvGraphicFramePr>
+              <a:graphicFrameLocks xmlns:a="http://schemas.openxmlformats.org/drawingml/2006/main" noChangeAspect="1"/>
+            </wp:cNvGraphicFramePr>
+            <a:graphic xmlns:a="http://schemas.openxmlformats.org/drawingml/2006/main">
+              <a:graphicData uri="http://schemas.openxmlformats.org/drawingml/2006/picture">
+                <pic:pic xmlns:pic="http://schemas.openxmlformats.org/drawingml/2006/picture">
+                  <pic:nvPicPr>
+                    <pic:cNvPr id="1803848388" name="Obraz 1" descr="Obraz zawierający zrzut ekranu, Wielobarwność, linia&#10;&#10;Zawartość wygenerowana przez AI może być niepoprawna."/>
+                    <pic:cNvPicPr/>
+                  </pic:nvPicPr>
+                  <pic:blipFill>
+                    <a:blip r:embed="rId20"/>
+                    <a:stretch>
+                      <a:fillRect/>
+                    </a:stretch>
+                  </pic:blipFill>
+                  <pic:spPr>
+                    <a:xfrm>
+                      <a:off x="0" y="0"/>
+                      <a:ext cx="5760720" cy="2686050"/>
+                    </a:xfrm>
+                    <a:prstGeom prst="rect">
+                      <a:avLst/>
+                    </a:prstGeom>
+                  </pic:spPr>
+                </pic:pic>
+              </a:graphicData>
+            </a:graphic>
+          </wp:inline>
+        </w:drawing>
+      </w:r>
+    </w:p>
+    <w:p>
+      <w:r>
+        <w:t>Kolejny krok: p</w:t>
+      </w:r>
+      <w:r>
+        <w:t>odpięcie ALU do banku rejestrów</w:t>
+      </w:r>
+      <w:r>
+        <w:t xml:space="preserve"> – dość łatwe – nawet nie sprawdzam wyniku. Warto zauważyć, że rejestr przypisany do result z ALU jest read only – nie da się tam zapisać, choć nie będzie błędu</w:t>
+      </w:r>
+      <w:r>
+        <w:t>.</w:t>
       </w:r>
     </w:p>
     <w:sectPr>

</xml_diff>

<commit_message>
First try of instantiate the VIP, need to be fixed
</commit_message>
<xml_diff>
--- a/AXI4-Lite.docx
+++ b/AXI4-Lite.docx
@@ -887,6 +887,29 @@
       </w:r>
       <w:r>
         <w:t>.</w:t>
+      </w:r>
+    </w:p>
+    <w:p>
+      <w:r>
+        <w:t>Póki co sygnały strb i prot nie są obsługiwane – znaczy są ale nic z nimi nie robię</w:t>
+      </w:r>
+    </w:p>
+    <w:p>
+      <w:r>
+        <w:t>Na tym etapie projekt jest syntezowalny</w:t>
+      </w:r>
+    </w:p>
+    <w:p>
+      <w:r>
+        <w:t>No dobra to teraz podpinanie VIPa</w:t>
+      </w:r>
+      <w:r>
+        <w:t>.</w:t>
+      </w:r>
+    </w:p>
+    <w:p>
+      <w:r>
+        <w:t>Wygląda na to, że trzeba przepisać porty z mojego interfejsu i w topie je po prostu wszystkie podpiąć pod interfejs z vipa.</w:t>
       </w:r>
     </w:p>
     <w:sectPr>

</xml_diff>

<commit_message>
Update project, working, stable version
</commit_message>
<xml_diff>
--- a/AXI4-Lite.docx
+++ b/AXI4-Lite.docx
@@ -21,8 +21,13 @@
         </w:numPr>
       </w:pPr>
       <w:r>
-        <w:t>Nie ma sygnału last</w:t>
-      </w:r>
+        <w:t xml:space="preserve">Nie ma sygnału </w:t>
+      </w:r>
+      <w:proofErr w:type="spellStart"/>
+      <w:r>
+        <w:t>last</w:t>
+      </w:r>
+      <w:proofErr w:type="spellEnd"/>
     </w:p>
     <w:p>
       <w:pPr>
@@ -33,12 +38,44 @@
         </w:numPr>
       </w:pPr>
       <w:r>
-        <w:t>Wielkość burst zawsze wynosi 1 – więc last nie jest potrzebny</w:t>
-      </w:r>
-    </w:p>
-    <w:p>
-      <w:r>
-        <w:t>Strobe to taka maska dla data, która mówi, które bajty mają być zapisane np. wdata = 0xFFFFFFFF i wstrb = 0b1010 to zostanie zapisane 0xFF00FF00</w:t>
+        <w:t xml:space="preserve">Wielkość </w:t>
+      </w:r>
+      <w:proofErr w:type="spellStart"/>
+      <w:r>
+        <w:t>burst</w:t>
+      </w:r>
+      <w:proofErr w:type="spellEnd"/>
+      <w:r>
+        <w:t xml:space="preserve"> zawsze wynosi 1 – więc </w:t>
+      </w:r>
+      <w:proofErr w:type="spellStart"/>
+      <w:r>
+        <w:t>last</w:t>
+      </w:r>
+      <w:proofErr w:type="spellEnd"/>
+      <w:r>
+        <w:t xml:space="preserve"> nie jest potrzebny</w:t>
+      </w:r>
+    </w:p>
+    <w:p>
+      <w:r>
+        <w:t xml:space="preserve">Strobe to taka maska dla data, która mówi, które bajty mają być zapisane np. </w:t>
+      </w:r>
+      <w:proofErr w:type="spellStart"/>
+      <w:r>
+        <w:t>wdata</w:t>
+      </w:r>
+      <w:proofErr w:type="spellEnd"/>
+      <w:r>
+        <w:t xml:space="preserve"> = 0xFFFFFFFF i </w:t>
+      </w:r>
+      <w:proofErr w:type="spellStart"/>
+      <w:r>
+        <w:t>wstrb</w:t>
+      </w:r>
+      <w:proofErr w:type="spellEnd"/>
+      <w:r>
+        <w:t xml:space="preserve"> = 0b1010 to zostanie zapisane 0xFF00FF00</w:t>
       </w:r>
     </w:p>
     <w:p>
@@ -132,9 +169,14 @@
     </w:p>
     <w:p/>
     <w:p>
+      <w:proofErr w:type="spellStart"/>
       <w:r>
         <w:lastRenderedPageBreak/>
-        <w:t>Okej, a więc na pierwszy etap projektu:</w:t>
+        <w:t>Okej</w:t>
+      </w:r>
+      <w:proofErr w:type="spellEnd"/>
+      <w:r>
+        <w:t>, a więc na pierwszy etap projektu:</w:t>
       </w:r>
     </w:p>
     <w:p>
@@ -181,7 +223,31 @@
     </w:p>
     <w:p>
       <w:r>
-        <w:t xml:space="preserve">VIP master to gotowy moduł tylko do zaimplementowania, który formuje gotowe transakcje AXI i je wysyła. AXI4-Lite to główna część projektu czyli moja implementacja AXI4-Lite. AXI slave to moduł do napisania, który działa jak slave i jest dostosowany do interfejsu axi. Ma wewnątrz swoje rejestry do przechowywania danych – czyli operandów, </w:t>
+        <w:t xml:space="preserve">VIP master to gotowy moduł tylko do zaimplementowania, który formuje gotowe transakcje AXI i je wysyła. AXI4-Lite to główna część projektu czyli moja implementacja AXI4-Lite. AXI </w:t>
+      </w:r>
+      <w:proofErr w:type="spellStart"/>
+      <w:r>
+        <w:t>slave</w:t>
+      </w:r>
+      <w:proofErr w:type="spellEnd"/>
+      <w:r>
+        <w:t xml:space="preserve"> to moduł do napisania, który działa jak </w:t>
+      </w:r>
+      <w:proofErr w:type="spellStart"/>
+      <w:r>
+        <w:t>slave</w:t>
+      </w:r>
+      <w:proofErr w:type="spellEnd"/>
+      <w:r>
+        <w:t xml:space="preserve"> i jest dostosowany do interfejsu </w:t>
+      </w:r>
+      <w:proofErr w:type="spellStart"/>
+      <w:r>
+        <w:t>axi</w:t>
+      </w:r>
+      <w:proofErr w:type="spellEnd"/>
+      <w:r>
+        <w:t xml:space="preserve">. Ma wewnątrz swoje rejestry do przechowywania danych – czyli operandów, </w:t>
       </w:r>
       <w:r>
         <w:t>operacji i wyniku</w:t>
@@ -195,17 +261,129 @@
         <w:t xml:space="preserve">ALU – prosty moduł, który </w:t>
       </w:r>
       <w:r>
-        <w:t>na wejściu ma operandy, operacje, implementuje zadaną logikę i na wyjściu daje wynik. Jego porty są zmapowane do rejestrów axi slave’a.</w:t>
-      </w:r>
-    </w:p>
-    <w:p>
-      <w:r>
-        <w:t>Na pierwszym etapie projektu w zasadzie chcemy przetestować naszą implementację protokołu axi i slave’a. VIP będzie generował zadane transakcje, a ja sprawdzę jak zachowuje się protokół i slave. ALU będzie tylko wpisywal jakies rzeczy do resultsów.</w:t>
-      </w:r>
-    </w:p>
-    <w:p>
-      <w:r>
-        <w:t>W najwęższym przypadku trzeba sprawdzić że VIP master robi write(operandA), write(operandB), write(operacja) i read(wynik) i że to działa zgodnie z założeniem. Oczywiście trzeba potestować to dużo szerzej.</w:t>
+        <w:t xml:space="preserve">na wejściu ma operandy, operacje, implementuje zadaną logikę i na wyjściu daje wynik. Jego porty są zmapowane do rejestrów </w:t>
+      </w:r>
+      <w:proofErr w:type="spellStart"/>
+      <w:r>
+        <w:t>axi</w:t>
+      </w:r>
+      <w:proofErr w:type="spellEnd"/>
+      <w:r>
+        <w:t xml:space="preserve"> </w:t>
+      </w:r>
+      <w:proofErr w:type="spellStart"/>
+      <w:r>
+        <w:t>slave’a</w:t>
+      </w:r>
+      <w:proofErr w:type="spellEnd"/>
+      <w:r>
+        <w:t>.</w:t>
+      </w:r>
+    </w:p>
+    <w:p>
+      <w:r>
+        <w:t xml:space="preserve">Na pierwszym etapie projektu w zasadzie chcemy przetestować naszą implementację protokołu </w:t>
+      </w:r>
+      <w:proofErr w:type="spellStart"/>
+      <w:r>
+        <w:t>axi</w:t>
+      </w:r>
+      <w:proofErr w:type="spellEnd"/>
+      <w:r>
+        <w:t xml:space="preserve"> i </w:t>
+      </w:r>
+      <w:proofErr w:type="spellStart"/>
+      <w:r>
+        <w:t>slave’a</w:t>
+      </w:r>
+      <w:proofErr w:type="spellEnd"/>
+      <w:r>
+        <w:t xml:space="preserve">. VIP będzie generował zadane transakcje, a ja sprawdzę jak zachowuje się protokół i </w:t>
+      </w:r>
+      <w:proofErr w:type="spellStart"/>
+      <w:r>
+        <w:t>slave</w:t>
+      </w:r>
+      <w:proofErr w:type="spellEnd"/>
+      <w:r>
+        <w:t xml:space="preserve">. ALU będzie tylko </w:t>
+      </w:r>
+      <w:proofErr w:type="spellStart"/>
+      <w:r>
+        <w:t>wpisywal</w:t>
+      </w:r>
+      <w:proofErr w:type="spellEnd"/>
+      <w:r>
+        <w:t xml:space="preserve"> </w:t>
+      </w:r>
+      <w:proofErr w:type="spellStart"/>
+      <w:r>
+        <w:t>jakies</w:t>
+      </w:r>
+      <w:proofErr w:type="spellEnd"/>
+      <w:r>
+        <w:t xml:space="preserve"> rzeczy do </w:t>
+      </w:r>
+      <w:proofErr w:type="spellStart"/>
+      <w:r>
+        <w:t>resultsów</w:t>
+      </w:r>
+      <w:proofErr w:type="spellEnd"/>
+      <w:r>
+        <w:t>.</w:t>
+      </w:r>
+    </w:p>
+    <w:p>
+      <w:r>
+        <w:t xml:space="preserve">W najwęższym przypadku trzeba sprawdzić że VIP master robi </w:t>
+      </w:r>
+      <w:proofErr w:type="spellStart"/>
+      <w:r>
+        <w:t>write</w:t>
+      </w:r>
+      <w:proofErr w:type="spellEnd"/>
+      <w:r>
+        <w:t>(</w:t>
+      </w:r>
+      <w:proofErr w:type="spellStart"/>
+      <w:r>
+        <w:t>operandA</w:t>
+      </w:r>
+      <w:proofErr w:type="spellEnd"/>
+      <w:r>
+        <w:t xml:space="preserve">), </w:t>
+      </w:r>
+      <w:proofErr w:type="spellStart"/>
+      <w:r>
+        <w:t>write</w:t>
+      </w:r>
+      <w:proofErr w:type="spellEnd"/>
+      <w:r>
+        <w:t>(</w:t>
+      </w:r>
+      <w:proofErr w:type="spellStart"/>
+      <w:r>
+        <w:t>operandB</w:t>
+      </w:r>
+      <w:proofErr w:type="spellEnd"/>
+      <w:r>
+        <w:t xml:space="preserve">), </w:t>
+      </w:r>
+      <w:proofErr w:type="spellStart"/>
+      <w:r>
+        <w:t>write</w:t>
+      </w:r>
+      <w:proofErr w:type="spellEnd"/>
+      <w:r>
+        <w:t xml:space="preserve">(operacja) i </w:t>
+      </w:r>
+      <w:proofErr w:type="spellStart"/>
+      <w:r>
+        <w:t>read</w:t>
+      </w:r>
+      <w:proofErr w:type="spellEnd"/>
+      <w:r>
+        <w:t>(wynik) i że to działa zgodnie z założeniem. Oczywiście trzeba potestować to dużo szerzej.</w:t>
       </w:r>
     </w:p>
     <w:p>
@@ -257,7 +435,15 @@
     </w:p>
     <w:p>
       <w:r>
-        <w:t>Zakładamy, że interfejs, slave i ALU działają poprawnie.</w:t>
+        <w:t xml:space="preserve">Zakładamy, że interfejs, </w:t>
+      </w:r>
+      <w:proofErr w:type="spellStart"/>
+      <w:r>
+        <w:t>slave</w:t>
+      </w:r>
+      <w:proofErr w:type="spellEnd"/>
+      <w:r>
+        <w:t xml:space="preserve"> i ALU działają poprawnie.</w:t>
       </w:r>
     </w:p>
     <w:p>
@@ -270,16 +456,74 @@
         <w:rPr>
           <w:lang w:val="en-GB"/>
         </w:rPr>
-        <w:t xml:space="preserve">Write(opA, 3), write(opB, 7), write(op, add), read(result) </w:t>
-      </w:r>
+        <w:t>Write(</w:t>
+      </w:r>
+      <w:proofErr w:type="spellStart"/>
       <w:r>
         <w:rPr>
           <w:lang w:val="en-GB"/>
         </w:rPr>
-        <w:t xml:space="preserve">i ma dostać 10. </w:t>
-      </w:r>
-      <w:r>
-        <w:t>Taka sekwencja to jest implementacja SW – czyli patrzac z wysokiego p</w:t>
+        <w:t>opA</w:t>
+      </w:r>
+      <w:proofErr w:type="spellEnd"/>
+      <w:r>
+        <w:rPr>
+          <w:lang w:val="en-GB"/>
+        </w:rPr>
+        <w:t>, 3), write(</w:t>
+      </w:r>
+      <w:proofErr w:type="spellStart"/>
+      <w:r>
+        <w:rPr>
+          <w:lang w:val="en-GB"/>
+        </w:rPr>
+        <w:t>opB</w:t>
+      </w:r>
+      <w:proofErr w:type="spellEnd"/>
+      <w:r>
+        <w:rPr>
+          <w:lang w:val="en-GB"/>
+        </w:rPr>
+        <w:t xml:space="preserve">, 7), write(op, add), read(result) </w:t>
+      </w:r>
+      <w:proofErr w:type="spellStart"/>
+      <w:r>
+        <w:rPr>
+          <w:lang w:val="en-GB"/>
+        </w:rPr>
+        <w:t>i</w:t>
+      </w:r>
+      <w:proofErr w:type="spellEnd"/>
+      <w:r>
+        <w:rPr>
+          <w:lang w:val="en-GB"/>
+        </w:rPr>
+        <w:t xml:space="preserve"> ma </w:t>
+      </w:r>
+      <w:proofErr w:type="spellStart"/>
+      <w:r>
+        <w:rPr>
+          <w:lang w:val="en-GB"/>
+        </w:rPr>
+        <w:t>dostać</w:t>
+      </w:r>
+      <w:proofErr w:type="spellEnd"/>
+      <w:r>
+        <w:rPr>
+          <w:lang w:val="en-GB"/>
+        </w:rPr>
+        <w:t xml:space="preserve"> 10. </w:t>
+      </w:r>
+      <w:r>
+        <w:t xml:space="preserve">Taka sekwencja to jest implementacja SW – czyli </w:t>
+      </w:r>
+      <w:proofErr w:type="spellStart"/>
+      <w:r>
+        <w:t>patrzac</w:t>
+      </w:r>
+      <w:proofErr w:type="spellEnd"/>
+      <w:r>
+        <w:t xml:space="preserve"> z wysokiego p</w:t>
       </w:r>
       <w:r>
         <w:t>oziomu abstrakcji (w ogólności np. jest to program w C</w:t>
@@ -288,7 +532,31 @@
         <w:t xml:space="preserve"> – oczywiście </w:t>
       </w:r>
       <w:r>
-        <w:t>najlepiej bare-metal, żeby nie było zadnego linuxa itp.</w:t>
+        <w:t xml:space="preserve">najlepiej </w:t>
+      </w:r>
+      <w:proofErr w:type="spellStart"/>
+      <w:r>
+        <w:t>bare</w:t>
+      </w:r>
+      <w:proofErr w:type="spellEnd"/>
+      <w:r>
+        <w:t xml:space="preserve">-metal, żeby nie było </w:t>
+      </w:r>
+      <w:proofErr w:type="spellStart"/>
+      <w:r>
+        <w:t>zadnego</w:t>
+      </w:r>
+      <w:proofErr w:type="spellEnd"/>
+      <w:r>
+        <w:t xml:space="preserve"> </w:t>
+      </w:r>
+      <w:proofErr w:type="spellStart"/>
+      <w:r>
+        <w:t>linuxa</w:t>
+      </w:r>
+      <w:proofErr w:type="spellEnd"/>
+      <w:r>
+        <w:t xml:space="preserve"> itp.</w:t>
       </w:r>
       <w:r>
         <w:t>). Żeby te instrukcje były przekazane na sprzęcie trzeba je przetłumaczyć na protokół AXI4-Lite. Do tego można wykorzystać gotowe drivery. Czyli one wyślą/ odbiorą dane dopasowane do interfejsu AXI, resztą zajmie się już moja logika</w:t>
@@ -328,7 +596,15 @@
         </w:numPr>
       </w:pPr>
       <w:r>
-        <w:t>AXI slave – bardziej złożony</w:t>
+        <w:t xml:space="preserve">AXI </w:t>
+      </w:r>
+      <w:proofErr w:type="spellStart"/>
+      <w:r>
+        <w:t>slave</w:t>
+      </w:r>
+      <w:proofErr w:type="spellEnd"/>
+      <w:r>
+        <w:t xml:space="preserve"> – bardziej złożony</w:t>
       </w:r>
     </w:p>
     <w:p>
@@ -352,8 +628,13 @@
         </w:numPr>
       </w:pPr>
       <w:r>
-        <w:t>Instancja VIPa</w:t>
-      </w:r>
+        <w:t xml:space="preserve">Instancja </w:t>
+      </w:r>
+      <w:proofErr w:type="spellStart"/>
+      <w:r>
+        <w:t>VIPa</w:t>
+      </w:r>
+      <w:proofErr w:type="spellEnd"/>
     </w:p>
     <w:p/>
     <w:p>
@@ -429,8 +710,29 @@
       </w:r>
     </w:p>
     <w:p>
-      <w:r>
-        <w:t>Inputy mogą być przypisane chyba niesynchronicznie, ale muszą być samplowane synchronicznie, outputy muszą być zmieniane synchronicznie</w:t>
+      <w:proofErr w:type="spellStart"/>
+      <w:r>
+        <w:t>Inputy</w:t>
+      </w:r>
+      <w:proofErr w:type="spellEnd"/>
+      <w:r>
+        <w:t xml:space="preserve"> mogą być przypisane chyba niesynchronicznie, ale muszą być </w:t>
+      </w:r>
+      <w:proofErr w:type="spellStart"/>
+      <w:r>
+        <w:t>samplowane</w:t>
+      </w:r>
+      <w:proofErr w:type="spellEnd"/>
+      <w:r>
+        <w:t xml:space="preserve"> synchronicznie, </w:t>
+      </w:r>
+      <w:proofErr w:type="spellStart"/>
+      <w:r>
+        <w:t>outputy</w:t>
+      </w:r>
+      <w:proofErr w:type="spellEnd"/>
+      <w:r>
+        <w:t xml:space="preserve"> muszą być zmieniane synchronicznie</w:t>
       </w:r>
     </w:p>
     <w:p>
@@ -443,13 +745,54 @@
     </w:p>
     <w:p>
       <w:r>
-        <w:t>Wykorzystano język system verilog – rozszerzona wersja verilog pozwalająca na wygodniejsze pisanie kodu źródłowego</w:t>
-      </w:r>
-    </w:p>
-    <w:p>
-      <w:r>
-        <w:t xml:space="preserve">Zaczęto od interfejsu axi. W tym celu stworzono prosty plik konfiguracyjny params.vh. Porty axi ‘zamknięto’ w </w:t>
-      </w:r>
+        <w:t xml:space="preserve">Wykorzystano język system </w:t>
+      </w:r>
+      <w:proofErr w:type="spellStart"/>
+      <w:r>
+        <w:t>verilog</w:t>
+      </w:r>
+      <w:proofErr w:type="spellEnd"/>
+      <w:r>
+        <w:t xml:space="preserve"> – rozszerzona wersja </w:t>
+      </w:r>
+      <w:proofErr w:type="spellStart"/>
+      <w:r>
+        <w:t>verilog</w:t>
+      </w:r>
+      <w:proofErr w:type="spellEnd"/>
+      <w:r>
+        <w:t xml:space="preserve"> pozwalająca na wygodniejsze pisanie kodu źródłowego</w:t>
+      </w:r>
+    </w:p>
+    <w:p>
+      <w:r>
+        <w:t xml:space="preserve">Zaczęto od interfejsu </w:t>
+      </w:r>
+      <w:proofErr w:type="spellStart"/>
+      <w:r>
+        <w:t>axi</w:t>
+      </w:r>
+      <w:proofErr w:type="spellEnd"/>
+      <w:r>
+        <w:t xml:space="preserve">. W tym celu stworzono prosty plik konfiguracyjny </w:t>
+      </w:r>
+      <w:proofErr w:type="spellStart"/>
+      <w:r>
+        <w:t>params.vh</w:t>
+      </w:r>
+      <w:proofErr w:type="spellEnd"/>
+      <w:r>
+        <w:t xml:space="preserve">. Porty </w:t>
+      </w:r>
+      <w:proofErr w:type="spellStart"/>
+      <w:r>
+        <w:t>axi</w:t>
+      </w:r>
+      <w:proofErr w:type="spellEnd"/>
+      <w:r>
+        <w:t xml:space="preserve"> ‘zamknięto’ w </w:t>
+      </w:r>
+      <w:proofErr w:type="spellStart"/>
       <w:r>
         <w:rPr>
           <w:i/>
@@ -457,17 +800,36 @@
         </w:rPr>
         <w:t>interface</w:t>
       </w:r>
-      <w:r>
-        <w:t>. Stworzono dwie perspektywy – dla slave’a i mastera.</w:t>
-      </w:r>
-    </w:p>
-    <w:p>
-      <w:r>
-        <w:t>Zaczęto pisać kod modułu axi</w:t>
-      </w:r>
-      <w:r>
-        <w:t xml:space="preserve"> slave</w:t>
-      </w:r>
+      <w:proofErr w:type="spellEnd"/>
+      <w:r>
+        <w:t xml:space="preserve">. Stworzono dwie perspektywy – dla </w:t>
+      </w:r>
+      <w:proofErr w:type="spellStart"/>
+      <w:r>
+        <w:t>slave’a</w:t>
+      </w:r>
+      <w:proofErr w:type="spellEnd"/>
+      <w:r>
+        <w:t xml:space="preserve"> i mastera.</w:t>
+      </w:r>
+    </w:p>
+    <w:p>
+      <w:r>
+        <w:t xml:space="preserve">Zaczęto pisać kod modułu </w:t>
+      </w:r>
+      <w:proofErr w:type="spellStart"/>
+      <w:r>
+        <w:t>axi</w:t>
+      </w:r>
+      <w:proofErr w:type="spellEnd"/>
+      <w:r>
+        <w:t xml:space="preserve"> </w:t>
+      </w:r>
+      <w:proofErr w:type="spellStart"/>
+      <w:r>
+        <w:t>slave</w:t>
+      </w:r>
+      <w:proofErr w:type="spellEnd"/>
       <w:r>
         <w:t>.</w:t>
       </w:r>
@@ -492,15 +854,63 @@
         <w:t xml:space="preserve"> </w:t>
       </w:r>
       <w:r>
-        <w:t>(wersja H.c) (paragraf A3.1.2) reset ma zerować na slave tylko Rvalid i Bvalid – reszta nieistotna.</w:t>
-      </w:r>
-      <w:r>
-        <w:t xml:space="preserve"> U nas zerujemy wszystkie sygnały – dla przejrzystości na wave.</w:t>
-      </w:r>
-    </w:p>
-    <w:p>
-      <w:r>
-        <w:t>AXI slavea zrealizowano jako maszynę stanów.</w:t>
+        <w:t xml:space="preserve">(wersja </w:t>
+      </w:r>
+      <w:proofErr w:type="spellStart"/>
+      <w:r>
+        <w:t>H.c</w:t>
+      </w:r>
+      <w:proofErr w:type="spellEnd"/>
+      <w:r>
+        <w:t xml:space="preserve">) (paragraf A3.1.2) reset ma zerować na </w:t>
+      </w:r>
+      <w:proofErr w:type="spellStart"/>
+      <w:r>
+        <w:t>slave</w:t>
+      </w:r>
+      <w:proofErr w:type="spellEnd"/>
+      <w:r>
+        <w:t xml:space="preserve"> tylko </w:t>
+      </w:r>
+      <w:proofErr w:type="spellStart"/>
+      <w:r>
+        <w:t>Rvalid</w:t>
+      </w:r>
+      <w:proofErr w:type="spellEnd"/>
+      <w:r>
+        <w:t xml:space="preserve"> i </w:t>
+      </w:r>
+      <w:proofErr w:type="spellStart"/>
+      <w:r>
+        <w:t>Bvalid</w:t>
+      </w:r>
+      <w:proofErr w:type="spellEnd"/>
+      <w:r>
+        <w:t xml:space="preserve"> – reszta nieistotna.</w:t>
+      </w:r>
+      <w:r>
+        <w:t xml:space="preserve"> U nas zerujemy wszystkie sygnały – dla przejrzystości na </w:t>
+      </w:r>
+      <w:proofErr w:type="spellStart"/>
+      <w:r>
+        <w:t>wave</w:t>
+      </w:r>
+      <w:proofErr w:type="spellEnd"/>
+      <w:r>
+        <w:t>.</w:t>
+      </w:r>
+    </w:p>
+    <w:p>
+      <w:r>
+        <w:t xml:space="preserve">AXI </w:t>
+      </w:r>
+      <w:proofErr w:type="spellStart"/>
+      <w:r>
+        <w:t>slavea</w:t>
+      </w:r>
+      <w:proofErr w:type="spellEnd"/>
+      <w:r>
+        <w:t xml:space="preserve"> zrealizowano jako maszynę stanów.</w:t>
       </w:r>
     </w:p>
     <w:p>
@@ -595,12 +1005,44 @@
     </w:p>
     <w:p>
       <w:r>
-        <w:t>Oznacza to, że dla readów kanał R musi czekać na handshake na kanale AR.</w:t>
-      </w:r>
-    </w:p>
-    <w:p>
-      <w:r>
-        <w:t xml:space="preserve">Dla writeów kanał B musi czekać na handshake na AW </w:t>
+        <w:t xml:space="preserve">Oznacza to, że dla </w:t>
+      </w:r>
+      <w:proofErr w:type="spellStart"/>
+      <w:r>
+        <w:t>readów</w:t>
+      </w:r>
+      <w:proofErr w:type="spellEnd"/>
+      <w:r>
+        <w:t xml:space="preserve"> kanał R musi czekać na </w:t>
+      </w:r>
+      <w:proofErr w:type="spellStart"/>
+      <w:r>
+        <w:t>handshake</w:t>
+      </w:r>
+      <w:proofErr w:type="spellEnd"/>
+      <w:r>
+        <w:t xml:space="preserve"> na kanale AR.</w:t>
+      </w:r>
+    </w:p>
+    <w:p>
+      <w:r>
+        <w:t xml:space="preserve">Dla </w:t>
+      </w:r>
+      <w:proofErr w:type="spellStart"/>
+      <w:r>
+        <w:t>writeów</w:t>
+      </w:r>
+      <w:proofErr w:type="spellEnd"/>
+      <w:r>
+        <w:t xml:space="preserve"> kanał B musi czekać na </w:t>
+      </w:r>
+      <w:proofErr w:type="spellStart"/>
+      <w:r>
+        <w:t>handshake</w:t>
+      </w:r>
+      <w:proofErr w:type="spellEnd"/>
+      <w:r>
+        <w:t xml:space="preserve"> na AW </w:t>
       </w:r>
       <w:r>
         <w:rPr>
@@ -610,20 +1052,113 @@
         <w:t xml:space="preserve">i </w:t>
       </w:r>
       <w:r>
-        <w:t>W (czyli na dwa handshake). AW i W mogą działać równolegle, co jest istotne.</w:t>
-      </w:r>
-    </w:p>
-    <w:p>
-      <w:r>
-        <w:t>Zgodnie z dokumentacją ready powinno być domyślnie w stanie high.</w:t>
-      </w:r>
-      <w:r>
-        <w:t xml:space="preserve"> – na razie zaimplementowane ze domyślnie low, tak było latwiej zakodowac</w:t>
-      </w:r>
-    </w:p>
-    <w:p>
-      <w:r>
-        <w:t>Zgodnie z dokumentacją jeśli master wystawi valid to musi czekac do końca transakcji, żeby go wyłączyć. Więc jeśli w maszynie stanów jestem w czytaniu to nie muszę się przejmować pisaniem (zrobię write po skończeniu read) i na odwrót. Dokumentacja zakłada, że powinno się priorytetyzować read (muszę znaleźć potwierdzenie na to, bo tylko tak przeczytałem w internecie)</w:t>
+        <w:t xml:space="preserve">W (czyli na dwa </w:t>
+      </w:r>
+      <w:proofErr w:type="spellStart"/>
+      <w:r>
+        <w:t>handshake</w:t>
+      </w:r>
+      <w:proofErr w:type="spellEnd"/>
+      <w:r>
+        <w:t>). AW i W mogą działać równolegle, co jest istotne.</w:t>
+      </w:r>
+    </w:p>
+    <w:p>
+      <w:r>
+        <w:t xml:space="preserve">Zgodnie z dokumentacją </w:t>
+      </w:r>
+      <w:proofErr w:type="spellStart"/>
+      <w:r>
+        <w:t>ready</w:t>
+      </w:r>
+      <w:proofErr w:type="spellEnd"/>
+      <w:r>
+        <w:t xml:space="preserve"> powinno być domyślnie w stanie high.</w:t>
+      </w:r>
+      <w:r>
+        <w:t xml:space="preserve"> – na razie zaimplementowane ze domyślnie </w:t>
+      </w:r>
+      <w:proofErr w:type="spellStart"/>
+      <w:r>
+        <w:t>low</w:t>
+      </w:r>
+      <w:proofErr w:type="spellEnd"/>
+      <w:r>
+        <w:t xml:space="preserve">, tak było </w:t>
+      </w:r>
+      <w:proofErr w:type="spellStart"/>
+      <w:r>
+        <w:t>latwiej</w:t>
+      </w:r>
+      <w:proofErr w:type="spellEnd"/>
+      <w:r>
+        <w:t xml:space="preserve"> </w:t>
+      </w:r>
+      <w:proofErr w:type="spellStart"/>
+      <w:r>
+        <w:t>zakodowac</w:t>
+      </w:r>
+      <w:proofErr w:type="spellEnd"/>
+    </w:p>
+    <w:p>
+      <w:r>
+        <w:t xml:space="preserve">Zgodnie z dokumentacją jeśli master wystawi </w:t>
+      </w:r>
+      <w:proofErr w:type="spellStart"/>
+      <w:r>
+        <w:t>valid</w:t>
+      </w:r>
+      <w:proofErr w:type="spellEnd"/>
+      <w:r>
+        <w:t xml:space="preserve"> to musi </w:t>
+      </w:r>
+      <w:proofErr w:type="spellStart"/>
+      <w:r>
+        <w:t>czekac</w:t>
+      </w:r>
+      <w:proofErr w:type="spellEnd"/>
+      <w:r>
+        <w:t xml:space="preserve"> do końca transakcji, żeby go wyłączyć. Więc jeśli w maszynie stanów jestem w czytaniu to nie muszę się przejmować pisaniem (zrobię </w:t>
+      </w:r>
+      <w:proofErr w:type="spellStart"/>
+      <w:r>
+        <w:t>write</w:t>
+      </w:r>
+      <w:proofErr w:type="spellEnd"/>
+      <w:r>
+        <w:t xml:space="preserve"> po skończeniu </w:t>
+      </w:r>
+      <w:proofErr w:type="spellStart"/>
+      <w:r>
+        <w:t>read</w:t>
+      </w:r>
+      <w:proofErr w:type="spellEnd"/>
+      <w:r>
+        <w:t xml:space="preserve">) i na odwrót. Dokumentacja zakłada, że powinno się </w:t>
+      </w:r>
+      <w:proofErr w:type="spellStart"/>
+      <w:r>
+        <w:t>priorytetyzować</w:t>
+      </w:r>
+      <w:proofErr w:type="spellEnd"/>
+      <w:r>
+        <w:t xml:space="preserve"> </w:t>
+      </w:r>
+      <w:proofErr w:type="spellStart"/>
+      <w:r>
+        <w:t>read</w:t>
+      </w:r>
+      <w:proofErr w:type="spellEnd"/>
+      <w:r>
+        <w:t xml:space="preserve"> (muszę znaleźć potwierdzenie na to, bo tylko tak przeczytałem w </w:t>
+      </w:r>
+      <w:proofErr w:type="spellStart"/>
+      <w:r>
+        <w:t>internecie</w:t>
+      </w:r>
+      <w:proofErr w:type="spellEnd"/>
+      <w:r>
+        <w:t>)</w:t>
       </w:r>
       <w:r>
         <w:t>.</w:t>
@@ -685,8 +1220,37 @@
     </w:p>
     <w:p>
       <w:r>
-        <w:t>Obecny stan (10.12.25) w slave nie uwzglednia zadnych rejestrow</w:t>
-      </w:r>
+        <w:t xml:space="preserve">Obecny stan (10.12.25) w </w:t>
+      </w:r>
+      <w:proofErr w:type="spellStart"/>
+      <w:r>
+        <w:t>slave</w:t>
+      </w:r>
+      <w:proofErr w:type="spellEnd"/>
+      <w:r>
+        <w:t xml:space="preserve"> nie </w:t>
+      </w:r>
+      <w:proofErr w:type="spellStart"/>
+      <w:r>
+        <w:t>uwzglednia</w:t>
+      </w:r>
+      <w:proofErr w:type="spellEnd"/>
+      <w:r>
+        <w:t xml:space="preserve"> </w:t>
+      </w:r>
+      <w:proofErr w:type="spellStart"/>
+      <w:r>
+        <w:t>zadnych</w:t>
+      </w:r>
+      <w:proofErr w:type="spellEnd"/>
+      <w:r>
+        <w:t xml:space="preserve"> </w:t>
+      </w:r>
+      <w:proofErr w:type="spellStart"/>
+      <w:r>
+        <w:t>rejestrow</w:t>
+      </w:r>
+      <w:proofErr w:type="spellEnd"/>
     </w:p>
     <w:p>
       <w:r>
@@ -775,14 +1339,35 @@
     </w:p>
     <w:p>
       <w:r>
-        <w:t>Prosta symulacja pokazuje ze działa zgodnie z zalozeniem. Poki co</w:t>
+        <w:t xml:space="preserve">Prosta symulacja pokazuje ze działa zgodnie z </w:t>
+      </w:r>
+      <w:proofErr w:type="spellStart"/>
+      <w:r>
+        <w:t>zalozeniem</w:t>
+      </w:r>
+      <w:proofErr w:type="spellEnd"/>
+      <w:r>
+        <w:t xml:space="preserve">. </w:t>
+      </w:r>
+      <w:proofErr w:type="spellStart"/>
+      <w:r>
+        <w:t>Poki</w:t>
+      </w:r>
+      <w:proofErr w:type="spellEnd"/>
+      <w:r>
+        <w:t xml:space="preserve"> co</w:t>
       </w:r>
       <w:r>
         <w:t xml:space="preserve"> </w:t>
       </w:r>
       <w:r>
-        <w:t>dane wpisuje na sztywno – bo nie ma rejestrow</w:t>
-      </w:r>
+        <w:t xml:space="preserve">dane wpisuje na sztywno – bo nie ma </w:t>
+      </w:r>
+      <w:proofErr w:type="spellStart"/>
+      <w:r>
+        <w:t>rejestrow</w:t>
+      </w:r>
+      <w:proofErr w:type="spellEnd"/>
       <w:r>
         <w:t xml:space="preserve"> (</w:t>
       </w:r>
@@ -798,7 +1383,15 @@
     </w:p>
     <w:p>
       <w:r>
-        <w:t xml:space="preserve">Link do mojego githuba z kodem: </w:t>
+        <w:t xml:space="preserve">Link do mojego </w:t>
+      </w:r>
+      <w:proofErr w:type="spellStart"/>
+      <w:r>
+        <w:t>githuba</w:t>
+      </w:r>
+      <w:proofErr w:type="spellEnd"/>
+      <w:r>
+        <w:t xml:space="preserve"> z kodem: </w:t>
       </w:r>
       <w:hyperlink r:id="rId19" w:history="1">
         <w:r>
@@ -826,14 +1419,78 @@
         <w:t>Adresy wejściowe muszą być zmapowane na indeksy – no bo adres 32-bitowy, a ja mam tylko 256 rejestrów czyli 8 bitów mi potrzebne</w:t>
       </w:r>
       <w:r>
-        <w:t>. Axi zawsze wystawia adres bajtu. U nas rejestr to 4 bajty. Więc numer rejestru chcemy co cztery. Czyli numer bajtu, który zaczyna dany rejestr. Reg 0 = bajt 0, reg 1 = bajt 4, reg 2 = baj 8 itd. Czyli jeśli chce mieć 256 rejestrów to najwyższy będzie miał adres 255*4= 1020. Czyli 10 bitów potrzeba. Od 9 do 0. No i interesuje nas tak naprawdę modulo z tego przez 4. Więc dwa najmłodsze bity można uciąc tak, żeby było 8 bitów. Czyli ostatecznie trzeba wziąć addr[9:2].</w:t>
+        <w:t xml:space="preserve">. </w:t>
+      </w:r>
+      <w:proofErr w:type="spellStart"/>
+      <w:r>
+        <w:t>Axi</w:t>
+      </w:r>
+      <w:proofErr w:type="spellEnd"/>
+      <w:r>
+        <w:t xml:space="preserve"> zawsze wystawia adres </w:t>
+      </w:r>
+      <w:proofErr w:type="spellStart"/>
+      <w:r>
+        <w:t>bajtu</w:t>
+      </w:r>
+      <w:proofErr w:type="spellEnd"/>
+      <w:r>
+        <w:t xml:space="preserve">. U nas rejestr to 4 bajty. Więc numer rejestru chcemy co cztery. Czyli numer </w:t>
+      </w:r>
+      <w:proofErr w:type="spellStart"/>
+      <w:r>
+        <w:t>bajtu</w:t>
+      </w:r>
+      <w:proofErr w:type="spellEnd"/>
+      <w:r>
+        <w:t xml:space="preserve">, który zaczyna dany rejestr. Reg 0 = bajt 0, </w:t>
+      </w:r>
+      <w:proofErr w:type="spellStart"/>
+      <w:r>
+        <w:t>reg</w:t>
+      </w:r>
+      <w:proofErr w:type="spellEnd"/>
+      <w:r>
+        <w:t xml:space="preserve"> 1 = bajt 4, </w:t>
+      </w:r>
+      <w:proofErr w:type="spellStart"/>
+      <w:r>
+        <w:t>reg</w:t>
+      </w:r>
+      <w:proofErr w:type="spellEnd"/>
+      <w:r>
+        <w:t xml:space="preserve"> 2 = baj 8 itd. Czyli jeśli chce mieć 256 rejestrów to najwyższy będzie miał adres 255*4= 1020. Czyli 10 bitów potrzeba. Od 9 do 0. No i interesuje nas tak naprawdę modulo z tego przez 4. Więc dwa najmłodsze bity można </w:t>
+      </w:r>
+      <w:proofErr w:type="spellStart"/>
+      <w:r>
+        <w:t>uciąc</w:t>
+      </w:r>
+      <w:proofErr w:type="spellEnd"/>
+      <w:r>
+        <w:t xml:space="preserve"> tak, żeby było 8 bitów. Czyli ostatecznie trzeba wziąć </w:t>
+      </w:r>
+      <w:proofErr w:type="spellStart"/>
+      <w:r>
+        <w:t>addr</w:t>
+      </w:r>
+      <w:proofErr w:type="spellEnd"/>
+      <w:r>
+        <w:t>[9:2].</w:t>
       </w:r>
       <w:r>
         <w:br/>
       </w:r>
       <w:r>
         <w:br/>
-        <w:t>Podpięte, przetestowane – działa nieźle. Trzeba wstawić ss z symulacji.</w:t>
+        <w:t xml:space="preserve">Podpięte, przetestowane – działa nieźle. Trzeba wstawić </w:t>
+      </w:r>
+      <w:proofErr w:type="spellStart"/>
+      <w:r>
+        <w:t>ss</w:t>
+      </w:r>
+      <w:proofErr w:type="spellEnd"/>
+      <w:r>
+        <w:t xml:space="preserve"> z symulacji.</w:t>
       </w:r>
     </w:p>
     <w:p>
@@ -883,7 +1540,31 @@
         <w:t>odpięcie ALU do banku rejestrów</w:t>
       </w:r>
       <w:r>
-        <w:t xml:space="preserve"> – dość łatwe – nawet nie sprawdzam wyniku. Warto zauważyć, że rejestr przypisany do result z ALU jest read only – nie da się tam zapisać, choć nie będzie błędu</w:t>
+        <w:t xml:space="preserve"> – dość łatwe – nawet nie sprawdzam wyniku. Warto zauważyć, że rejestr przypisany do </w:t>
+      </w:r>
+      <w:proofErr w:type="spellStart"/>
+      <w:r>
+        <w:t>result</w:t>
+      </w:r>
+      <w:proofErr w:type="spellEnd"/>
+      <w:r>
+        <w:t xml:space="preserve"> z ALU jest </w:t>
+      </w:r>
+      <w:proofErr w:type="spellStart"/>
+      <w:r>
+        <w:t>read</w:t>
+      </w:r>
+      <w:proofErr w:type="spellEnd"/>
+      <w:r>
+        <w:t xml:space="preserve"> </w:t>
+      </w:r>
+      <w:proofErr w:type="spellStart"/>
+      <w:r>
+        <w:t>only</w:t>
+      </w:r>
+      <w:proofErr w:type="spellEnd"/>
+      <w:r>
+        <w:t xml:space="preserve"> – nie da się tam zapisać, choć nie będzie błędu</w:t>
       </w:r>
       <w:r>
         <w:t>.</w:t>
@@ -891,7 +1572,23 @@
     </w:p>
     <w:p>
       <w:r>
-        <w:t>Póki co sygnały strb i prot nie są obsługiwane – znaczy są ale nic z nimi nie robię</w:t>
+        <w:t xml:space="preserve">Póki co sygnały </w:t>
+      </w:r>
+      <w:proofErr w:type="spellStart"/>
+      <w:r>
+        <w:t>strb</w:t>
+      </w:r>
+      <w:proofErr w:type="spellEnd"/>
+      <w:r>
+        <w:t xml:space="preserve"> i </w:t>
+      </w:r>
+      <w:proofErr w:type="spellStart"/>
+      <w:r>
+        <w:t>prot</w:t>
+      </w:r>
+      <w:proofErr w:type="spellEnd"/>
+      <w:r>
+        <w:t xml:space="preserve"> nie są obsługiwane – znaczy są ale nic z nimi nie robię</w:t>
       </w:r>
     </w:p>
     <w:p>
@@ -901,15 +1598,31 @@
     </w:p>
     <w:p>
       <w:r>
-        <w:t>No dobra to teraz podpinanie VIPa</w:t>
-      </w:r>
+        <w:t xml:space="preserve">No dobra to teraz podpinanie </w:t>
+      </w:r>
+      <w:proofErr w:type="spellStart"/>
+      <w:r>
+        <w:t>VIPa</w:t>
+      </w:r>
+      <w:proofErr w:type="spellEnd"/>
       <w:r>
         <w:t>.</w:t>
       </w:r>
     </w:p>
     <w:p>
       <w:r>
-        <w:t>Wygląda na to, że trzeba przepisać porty z mojego interfejsu i w topie je po prostu wszystkie podpiąć pod interfejs z vipa.</w:t>
+        <w:t xml:space="preserve">Wygląda na to, że trzeba przepisać porty z mojego interfejsu i w topie je po prostu wszystkie podpiąć pod interfejs z </w:t>
+      </w:r>
+      <w:proofErr w:type="spellStart"/>
+      <w:r>
+        <w:t>vipa</w:t>
+      </w:r>
+      <w:proofErr w:type="spellEnd"/>
+      <w:r>
+        <w:t>.</w:t>
+      </w:r>
+      <w:r>
+        <w:t xml:space="preserve"> </w:t>
       </w:r>
     </w:p>
     <w:sectPr>

</xml_diff>